<commit_message>
Update transformer lab documents and add reports
Updated the EE255_TFD_EE345.docx file, added two PDF report files (3. EE255_TFD_EE345.pdf and EE255_TFD_EE345.pdf), and removed a temporary Word document file.
</commit_message>
<xml_diff>
--- a/University Work/Transformer Design Lab/EE255_TFD_EE345.docx
+++ b/University Work/Transformer Design Lab/EE255_TFD_EE345.docx
@@ -301,23 +301,7 @@
           <w:b/>
           <w:sz w:val="24"/>
         </w:rPr>
-        <w:t>…………………………………</w:t>
-      </w:r>
-      <w:proofErr w:type="gramStart"/>
-      <w:r>
-        <w:rPr>
-          <w:b/>
-          <w:sz w:val="24"/>
-        </w:rPr>
-        <w:t>…..</w:t>
-      </w:r>
-      <w:proofErr w:type="gramEnd"/>
-      <w:r>
-        <w:rPr>
-          <w:b/>
-          <w:sz w:val="24"/>
-        </w:rPr>
-        <w:t xml:space="preserve"> </w:t>
+        <w:t xml:space="preserve">…………………………………….. </w:t>
       </w:r>
       <w:r>
         <w:rPr>
@@ -2438,7 +2422,7 @@
           </mc:Choice>
           <mc:Fallback>
             <w:pict>
-              <v:group w14:anchorId="547FF24D" id="Group 10" o:spid="_x0000_s1026" style="position:absolute;margin-left:171.95pt;margin-top:-50.85pt;width:256.35pt;height:55.7pt;z-index:-16379392;mso-wrap-distance-left:0;mso-wrap-distance-right:0;mso-position-horizontal-relative:page" coordsize="32556,7073" o:gfxdata="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">
+              <v:group w14:anchorId="31F765DC" id="Group 10" o:spid="_x0000_s1026" style="position:absolute;margin-left:171.95pt;margin-top:-50.85pt;width:256.35pt;height:55.7pt;z-index:-16379392;mso-wrap-distance-left:0;mso-wrap-distance-right:0;mso-position-horizontal-relative:page" coordsize="32556,7073" o:gfxdata="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">
                 <v:shape id="Graphic 11" o:spid="_x0000_s1027" style="position:absolute;left:53;top:1021;width:30176;height:4528;visibility:visible;mso-wrap-style:square;v-text-anchor:top" coordsize="3017520,452755" o:gfxdata="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" path="m,l3017520,em,452627r3017520,em,l,452627em3017520,r,452627e" filled="f">
                   <v:path arrowok="t"/>
                 </v:shape>
@@ -2842,21 +2826,7 @@
           <w:position w:val="2"/>
         </w:rPr>
         <w:tab/>
-        <w:t>4.</w:t>
-      </w:r>
-      <w:proofErr w:type="gramStart"/>
-      <w:r>
-        <w:rPr>
-          <w:position w:val="2"/>
-        </w:rPr>
-        <w:t>44 .</w:t>
-      </w:r>
-      <w:proofErr w:type="gramEnd"/>
-      <w:r>
-        <w:rPr>
-          <w:position w:val="2"/>
-        </w:rPr>
-        <w:t xml:space="preserve"> </w:t>
+        <w:t xml:space="preserve">4.44 . </w:t>
       </w:r>
       <w:r>
         <w:rPr>
@@ -2865,7 +2835,6 @@
         </w:rPr>
         <w:t></w:t>
       </w:r>
-      <w:proofErr w:type="gramStart"/>
       <w:r>
         <w:rPr>
           <w:sz w:val="16"/>
@@ -2883,28 +2852,7 @@
         <w:rPr>
           <w:position w:val="2"/>
         </w:rPr>
-        <w:t>.</w:t>
-      </w:r>
-      <w:proofErr w:type="gramEnd"/>
-      <w:r>
-        <w:rPr>
-          <w:position w:val="2"/>
-        </w:rPr>
-        <w:t xml:space="preserve"> </w:t>
-      </w:r>
-      <w:proofErr w:type="gramStart"/>
-      <w:r>
-        <w:rPr>
-          <w:position w:val="2"/>
-        </w:rPr>
-        <w:t>N .</w:t>
-      </w:r>
-      <w:proofErr w:type="gramEnd"/>
-      <w:r>
-        <w:rPr>
-          <w:position w:val="2"/>
-        </w:rPr>
-        <w:t xml:space="preserve"> f</w:t>
+        <w:t>. N . f</w:t>
       </w:r>
       <w:r>
         <w:rPr>
@@ -2988,14 +2936,7 @@
         <w:rPr>
           <w:position w:val="2"/>
         </w:rPr>
-        <w:t xml:space="preserve">= </w:t>
-      </w:r>
-      <w:proofErr w:type="gramStart"/>
-      <w:r>
-        <w:rPr>
-          <w:position w:val="2"/>
-        </w:rPr>
-        <w:t>B</w:t>
+        <w:t>= B</w:t>
       </w:r>
       <w:r>
         <w:rPr>
@@ -3014,28 +2955,7 @@
         <w:rPr>
           <w:position w:val="2"/>
         </w:rPr>
-        <w:t>.</w:t>
-      </w:r>
-      <w:proofErr w:type="gramEnd"/>
-      <w:r>
-        <w:rPr>
-          <w:position w:val="2"/>
-        </w:rPr>
-        <w:t xml:space="preserve"> </w:t>
-      </w:r>
-      <w:proofErr w:type="gramStart"/>
-      <w:r>
-        <w:rPr>
-          <w:position w:val="2"/>
-        </w:rPr>
-        <w:t>A ,</w:t>
-      </w:r>
-      <w:proofErr w:type="gramEnd"/>
-      <w:r>
-        <w:rPr>
-          <w:position w:val="2"/>
-        </w:rPr>
-        <w:t xml:space="preserve"> f= 50 Hz,</w:t>
+        <w:t>. A , f= 50 Hz,</w:t>
       </w:r>
     </w:p>
     <w:p>
@@ -3076,14 +2996,7 @@
           <w:position w:val="2"/>
         </w:rPr>
         <w:tab/>
-        <w:t>4.</w:t>
-      </w:r>
-      <w:proofErr w:type="gramStart"/>
-      <w:r>
-        <w:rPr>
-          <w:position w:val="2"/>
-        </w:rPr>
-        <w:t>44</w:t>
+        <w:t>4.44</w:t>
       </w:r>
       <w:r>
         <w:rPr>
@@ -3096,21 +3009,7 @@
         <w:rPr>
           <w:position w:val="2"/>
         </w:rPr>
-        <w:t>.</w:t>
-      </w:r>
-      <w:proofErr w:type="gramEnd"/>
-      <w:r>
-        <w:rPr>
-          <w:position w:val="2"/>
-        </w:rPr>
-        <w:t xml:space="preserve"> </w:t>
-      </w:r>
-      <w:proofErr w:type="gramStart"/>
-      <w:r>
-        <w:rPr>
-          <w:position w:val="2"/>
-        </w:rPr>
-        <w:t>B</w:t>
+        <w:t>. B</w:t>
       </w:r>
       <w:r>
         <w:rPr>
@@ -3129,23 +3028,8 @@
         <w:rPr>
           <w:position w:val="2"/>
         </w:rPr>
-        <w:t>.</w:t>
-      </w:r>
-      <w:proofErr w:type="gramEnd"/>
-      <w:r>
-        <w:rPr>
-          <w:position w:val="2"/>
-        </w:rPr>
-        <w:t xml:space="preserve"> </w:t>
-      </w:r>
-      <w:proofErr w:type="gramStart"/>
-      <w:r>
-        <w:rPr>
-          <w:position w:val="2"/>
-        </w:rPr>
-        <w:t>A .</w:t>
-      </w:r>
-      <w:proofErr w:type="gramEnd"/>
+        <w:t>. A .</w:t>
+      </w:r>
       <w:r>
         <w:rPr>
           <w:spacing w:val="-1"/>
@@ -3153,7 +3037,6 @@
         </w:rPr>
         <w:t xml:space="preserve"> </w:t>
       </w:r>
-      <w:proofErr w:type="gramStart"/>
       <w:r>
         <w:rPr>
           <w:position w:val="2"/>
@@ -3171,21 +3054,7 @@
         <w:rPr>
           <w:position w:val="2"/>
         </w:rPr>
-        <w:t>.</w:t>
-      </w:r>
-      <w:proofErr w:type="gramEnd"/>
-      <w:r>
-        <w:rPr>
-          <w:position w:val="2"/>
-        </w:rPr>
-        <w:t xml:space="preserve"> </w:t>
-      </w:r>
-      <w:proofErr w:type="gramStart"/>
-      <w:r>
-        <w:rPr>
-          <w:position w:val="2"/>
-        </w:rPr>
-        <w:t>50</w:t>
+        <w:t>. 50</w:t>
       </w:r>
       <w:r>
         <w:rPr>
@@ -3198,14 +3067,7 @@
         <w:rPr>
           <w:position w:val="2"/>
         </w:rPr>
-        <w:t>.</w:t>
-      </w:r>
-      <w:proofErr w:type="gramEnd"/>
-      <w:r>
-        <w:rPr>
-          <w:position w:val="2"/>
-        </w:rPr>
-        <w:t xml:space="preserve"> </w:t>
+        <w:t xml:space="preserve">. </w:t>
       </w:r>
       <w:r>
         <w:rPr>
@@ -3825,7 +3687,6 @@
         </w:rPr>
         <w:t xml:space="preserve"> </w:t>
       </w:r>
-      <w:proofErr w:type="gramStart"/>
       <w:r>
         <w:t>ratio</w:t>
       </w:r>
@@ -3845,11 +3706,7 @@
         <w:t xml:space="preserve">   </w:t>
       </w:r>
       <w:r>
-        <w:t>(</w:t>
-      </w:r>
-      <w:proofErr w:type="gramEnd"/>
-      <w:r>
-        <w:t>N/E)</w:t>
+        <w:t>(N/E)</w:t>
       </w:r>
       <w:r>
         <w:rPr>
@@ -4048,7 +3905,6 @@
           <w:sz w:val="24"/>
         </w:rPr>
       </w:pPr>
-      <w:proofErr w:type="gramStart"/>
       <w:r>
         <w:rPr>
           <w:spacing w:val="-2"/>
@@ -4066,7 +3922,6 @@
         <w:t>load,primary</w:t>
       </w:r>
       <w:proofErr w:type="spellEnd"/>
-      <w:proofErr w:type="gramEnd"/>
       <w:r>
         <w:rPr>
           <w:sz w:val="16"/>
@@ -4117,7 +3972,6 @@
         </w:rPr>
         <w:tab/>
       </w:r>
-      <w:proofErr w:type="gramStart"/>
       <w:r>
         <w:rPr>
           <w:spacing w:val="-2"/>
@@ -4135,7 +3989,6 @@
         <w:t>load,secondary</w:t>
       </w:r>
       <w:proofErr w:type="spellEnd"/>
-      <w:proofErr w:type="gramEnd"/>
       <w:r>
         <w:rPr>
           <w:sz w:val="16"/>
@@ -4350,7 +4203,6 @@
         </w:rPr>
         <w:t xml:space="preserve"> </w:t>
       </w:r>
-      <w:proofErr w:type="gramStart"/>
       <w:r>
         <w:rPr>
           <w:position w:val="2"/>
@@ -4366,7 +4218,6 @@
         <w:t>load,primary</w:t>
       </w:r>
       <w:proofErr w:type="spellEnd"/>
-      <w:proofErr w:type="gramEnd"/>
       <w:r>
         <w:rPr>
           <w:sz w:val="16"/>
@@ -4430,13 +4281,6 @@
           <w:sz w:val="24"/>
         </w:rPr>
         <w:tab/>
-      </w:r>
-      <w:proofErr w:type="gramStart"/>
-      <w:r>
-        <w:rPr>
-          <w:position w:val="2"/>
-          <w:sz w:val="24"/>
-        </w:rPr>
         <w:t>I</w:t>
       </w:r>
       <w:proofErr w:type="spellStart"/>
@@ -4447,7 +4291,6 @@
         <w:t>load,primary</w:t>
       </w:r>
       <w:proofErr w:type="spellEnd"/>
-      <w:proofErr w:type="gramEnd"/>
       <w:r>
         <w:rPr>
           <w:sz w:val="16"/>
@@ -6424,7 +6267,7 @@
           </mc:Choice>
           <mc:Fallback>
             <w:pict>
-              <v:shape w14:anchorId="1EFD842E" id="Graphic 25" o:spid="_x0000_s1026" style="position:absolute;margin-left:279.2pt;margin-top:15.4pt;width:73.6pt;height:6pt;z-index:-15727104;visibility:visible;mso-wrap-style:square;mso-wrap-distance-left:0;mso-wrap-distance-top:0;mso-wrap-distance-right:0;mso-wrap-distance-bottom:0;mso-position-horizontal:absolute;mso-position-horizontal-relative:page;mso-position-vertical:absolute;mso-position-vertical-relative:text;v-text-anchor:top" coordsize="934719,76200" o:gfxdata="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" path="m76200,l,38099,76200,76199r,-33274l63500,42925r,-9525l76200,33400,76200,xem858520,r,76199l925067,42925r-53847,l871220,33400r54102,l858520,xem76200,33400r-12700,l63500,42925r12700,l76200,33400xem858520,33400r-782320,l76200,42925r782320,l858520,33400xem925322,33400r-54102,l871220,42925r53847,l934720,38099r-9398,-4699xe" fillcolor="black" stroked="f">
+              <v:shape w14:anchorId="5693187C" id="Graphic 25" o:spid="_x0000_s1026" style="position:absolute;margin-left:279.2pt;margin-top:15.4pt;width:73.6pt;height:6pt;z-index:-15727104;visibility:visible;mso-wrap-style:square;mso-wrap-distance-left:0;mso-wrap-distance-top:0;mso-wrap-distance-right:0;mso-wrap-distance-bottom:0;mso-position-horizontal:absolute;mso-position-horizontal-relative:page;mso-position-vertical:absolute;mso-position-vertical-relative:text;v-text-anchor:top" coordsize="934719,76200" o:gfxdata="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" path="m76200,l,38099,76200,76199r,-33274l63500,42925r,-9525l76200,33400,76200,xem858520,r,76199l925067,42925r-53847,l871220,33400r54102,l858520,xem76200,33400r-12700,l63500,42925r12700,l76200,33400xem858520,33400r-782320,l76200,42925r782320,l858520,33400xem925322,33400r-54102,l871220,42925r53847,l934720,38099r-9398,-4699xe" fillcolor="black" stroked="f">
                 <v:path arrowok="t"/>
                 <w10:wrap type="topAndBottom" anchorx="page"/>
               </v:shape>
@@ -7493,7 +7336,7 @@
                 </mc:Choice>
                 <mc:Fallback>
                   <w:pict>
-                    <v:group w14:anchorId="02EBA637" id="Group 26" o:spid="_x0000_s1026" style="position:absolute;margin-left:-15.35pt;margin-top:-56.85pt;width:63.75pt;height:32.25pt;z-index:-16376832;mso-wrap-distance-left:0;mso-wrap-distance-right:0" coordsize="8096,4095" o:gfxdata="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">
+                    <v:group w14:anchorId="0765DD35" id="Group 26" o:spid="_x0000_s1026" style="position:absolute;margin-left:-15.35pt;margin-top:-56.85pt;width:63.75pt;height:32.25pt;z-index:-16376832;mso-wrap-distance-left:0;mso-wrap-distance-right:0" coordsize="8096,4095" o:gfxdata="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">
                       <v:shape id="Graphic 27" o:spid="_x0000_s1027" style="position:absolute;left:47;top:47;width:3905;height:4001;visibility:visible;mso-wrap-style:square;v-text-anchor:top" coordsize="390525,400050" o:gfxdata="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" path="m195199,l150436,5281,109347,20327,73104,43937,42877,74911,19837,112050,5154,154155,,200025r5154,45869l19837,287999r23040,37139l73104,356112r36243,23610l150436,394768r44763,5282l240008,394768r41122,-15046l317396,356112r30241,-30974l370684,287999r14686,-42105l390525,200025r-5155,-45870l370684,112050,347637,74911,317396,43937,281130,20327,240008,5281,195199,xe" fillcolor="#bebebe" stroked="f">
                         <v:path arrowok="t"/>
                       </v:shape>
@@ -7738,7 +7581,7 @@
                 </mc:Choice>
                 <mc:Fallback>
                   <w:pict>
-                    <v:group w14:anchorId="32E5B28D" id="Group 31" o:spid="_x0000_s1026" style="position:absolute;margin-left:.75pt;margin-top:-7.7pt;width:30.75pt;height:23.2pt;z-index:-16376320;mso-wrap-distance-left:0;mso-wrap-distance-right:0" coordsize="390525,294640" o:gfxdata="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">
+                    <v:group w14:anchorId="18D1AF15" id="Group 31" o:spid="_x0000_s1026" style="position:absolute;margin-left:.75pt;margin-top:-7.7pt;width:30.75pt;height:23.2pt;z-index:-16376320;mso-wrap-distance-left:0;mso-wrap-distance-right:0" coordsize="390525,294640" o:gfxdata="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">
                       <v:shape id="Graphic 32" o:spid="_x0000_s1027" style="position:absolute;width:390525;height:76200;visibility:visible;mso-wrap-style:square;v-text-anchor:top" coordsize="390525,76200" o:gfxdata="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" path="m76200,l,38100,76200,76200r,-33274l63500,42926r,-9525l76200,33401,76200,xem314325,r,76200l380872,42926r-53847,l327025,33401r54102,l314325,xem76200,33401r-12700,l63500,42926r12700,l76200,33401xem314325,33401r-238125,l76200,42926r238125,l314325,33401xem381127,33401r-54102,l327025,42926r53847,l390525,38100r-9398,-4699xe" fillcolor="black" stroked="f">
                         <v:path arrowok="t"/>
                       </v:shape>
@@ -8831,7 +8674,6 @@
         </w:rPr>
         <w:t xml:space="preserve"> </w:t>
       </w:r>
-      <w:proofErr w:type="gramStart"/>
       <w:r>
         <w:rPr>
           <w:position w:val="2"/>
@@ -8847,7 +8689,6 @@
         <w:t>load,primary</w:t>
       </w:r>
       <w:proofErr w:type="spellEnd"/>
-      <w:proofErr w:type="gramEnd"/>
       <w:r>
         <w:rPr>
           <w:position w:val="2"/>
@@ -8863,7 +8704,6 @@
         </w:rPr>
         <w:t xml:space="preserve"> </w:t>
       </w:r>
-      <w:proofErr w:type="gramStart"/>
       <w:r>
         <w:rPr>
           <w:position w:val="2"/>
@@ -8879,7 +8719,6 @@
         <w:t>load,secondary</w:t>
       </w:r>
       <w:proofErr w:type="spellEnd"/>
-      <w:proofErr w:type="gramEnd"/>
       <w:r>
         <w:rPr>
           <w:position w:val="2"/>
@@ -17515,21 +17354,12 @@
               </w:rPr>
               <w:t xml:space="preserve"> </w:t>
             </w:r>
-            <w:proofErr w:type="gramStart"/>
             <w:r>
               <w:rPr>
                 <w:spacing w:val="-2"/>
                 <w:sz w:val="20"/>
               </w:rPr>
-              <w:t>load(</w:t>
-            </w:r>
-            <w:proofErr w:type="gramEnd"/>
-            <w:r>
-              <w:rPr>
-                <w:spacing w:val="-2"/>
-                <w:sz w:val="20"/>
-              </w:rPr>
-              <w:t>%)</w:t>
+              <w:t>load(%)</w:t>
             </w:r>
           </w:p>
         </w:tc>
@@ -18756,7 +18586,6 @@
       <w:r>
         <w:t xml:space="preserve">table, </w:t>
       </w:r>
-      <w:proofErr w:type="gramStart"/>
       <w:r>
         <w:rPr>
           <w:spacing w:val="-2"/>
@@ -18810,7 +18639,6 @@
         <w:t>Cos</w:t>
       </w:r>
       <w:proofErr w:type="spellEnd"/>
-      <w:proofErr w:type="gramEnd"/>
       <w:r>
         <w:rPr>
           <w:spacing w:val="-2"/>
@@ -18850,14 +18678,7 @@
         <w:rPr>
           <w:spacing w:val="-2"/>
         </w:rPr>
-        <w:t>(</w:t>
-      </w:r>
-      <w:proofErr w:type="gramStart"/>
-      <w:r>
-        <w:rPr>
-          <w:spacing w:val="-2"/>
-        </w:rPr>
-        <w:t>V</w:t>
+        <w:t>(V</w:t>
       </w:r>
       <w:r>
         <w:rPr>
@@ -18879,7 +18700,6 @@
         </w:rPr>
         <w:t>P</w:t>
       </w:r>
-      <w:proofErr w:type="gramEnd"/>
       <w:r>
         <w:rPr>
           <w:spacing w:val="-2"/>
@@ -18895,7 +18715,6 @@
           <w:sz w:val="24"/>
         </w:rPr>
       </w:pPr>
-      <w:proofErr w:type="gramStart"/>
       <w:r>
         <w:rPr>
           <w:sz w:val="24"/>
@@ -18906,14 +18725,7 @@
         <w:rPr>
           <w:sz w:val="24"/>
         </w:rPr>
-        <w:t xml:space="preserve"> 8</w:t>
-      </w:r>
-      <w:proofErr w:type="gramEnd"/>
-      <w:r>
-        <w:rPr>
-          <w:sz w:val="24"/>
-        </w:rPr>
-        <w:t xml:space="preserve"> </w:t>
+        <w:t xml:space="preserve"> 8 </w:t>
       </w:r>
       <w:r>
         <w:rPr>
@@ -18928,27 +18740,8 @@
         <w:rPr>
           <w:spacing w:val="-2"/>
         </w:rPr>
-        <w:t>(</w:t>
-      </w:r>
-      <w:r>
-        <w:rPr>
-          <w:spacing w:val="-2"/>
-        </w:rPr>
-        <w:t>120</w:t>
-      </w:r>
-      <w:r>
-        <w:rPr>
-          <w:spacing w:val="-2"/>
-        </w:rPr>
-        <w:t>.</w:t>
-      </w:r>
-      <w:r>
-        <w:rPr>
-          <w:spacing w:val="-2"/>
-        </w:rPr>
-        <w:t xml:space="preserve">0 </w:t>
-      </w:r>
-      <w:proofErr w:type="gramStart"/>
+        <w:t xml:space="preserve">(120.0 </w:t>
+      </w:r>
       <w:r>
         <w:rPr>
           <w:position w:val="2"/>
@@ -18966,14 +18759,7 @@
         <w:rPr>
           <w:spacing w:val="-2"/>
         </w:rPr>
-        <w:t xml:space="preserve"> 0.65</w:t>
-      </w:r>
-      <w:proofErr w:type="gramEnd"/>
-      <w:r>
-        <w:rPr>
-          <w:spacing w:val="-2"/>
-        </w:rPr>
-        <w:t>)</w:t>
+        <w:t xml:space="preserve"> 0.65)</w:t>
       </w:r>
     </w:p>
     <w:p>
@@ -18984,7 +18770,6 @@
           <w:sz w:val="24"/>
         </w:rPr>
       </w:pPr>
-      <w:proofErr w:type="gramStart"/>
       <w:r>
         <w:rPr>
           <w:sz w:val="24"/>
@@ -19006,7 +18791,6 @@
         </w:rPr>
         <w:t>1.03</w:t>
       </w:r>
-      <w:proofErr w:type="gramEnd"/>
     </w:p>
     <w:p>
       <w:pPr>
@@ -19199,7 +18983,7 @@
           </mc:Choice>
           <mc:Fallback>
             <w:pict>
-              <v:shape w14:anchorId="2F4AB88B" id="Graphic 115" o:spid="_x0000_s1026" style="position:absolute;margin-left:186pt;margin-top:14.95pt;width:88.6pt;height:.1pt;z-index:-15722496;visibility:visible;mso-wrap-style:square;mso-wrap-distance-left:0;mso-wrap-distance-top:0;mso-wrap-distance-right:0;mso-wrap-distance-bottom:0;mso-position-horizontal:absolute;mso-position-horizontal-relative:page;mso-position-vertical:absolute;mso-position-vertical-relative:text;v-text-anchor:top" coordsize="1125220,1270" o:gfxdata="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" path="m,l1124711,e" filled="f" strokeweight=".72pt">
+              <v:shape w14:anchorId="3977B281" id="Graphic 115" o:spid="_x0000_s1026" style="position:absolute;margin-left:186pt;margin-top:14.95pt;width:88.6pt;height:.1pt;z-index:-15722496;visibility:visible;mso-wrap-style:square;mso-wrap-distance-left:0;mso-wrap-distance-top:0;mso-wrap-distance-right:0;mso-wrap-distance-bottom:0;mso-position-horizontal:absolute;mso-position-horizontal-relative:page;mso-position-vertical:absolute;mso-position-vertical-relative:text;v-text-anchor:top" coordsize="1125220,1270" o:gfxdata="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" path="m,l1124711,e" filled="f" strokeweight=".72pt">
                 <v:path arrowok="t"/>
                 <w10:wrap type="topAndBottom" anchorx="page"/>
               </v:shape>
@@ -19241,7 +19025,6 @@
           <w:sz w:val="24"/>
         </w:rPr>
       </w:pPr>
-      <w:proofErr w:type="gramStart"/>
       <w:r>
         <w:rPr>
           <w:sz w:val="24"/>
@@ -19252,54 +19035,19 @@
         <w:rPr>
           <w:sz w:val="24"/>
         </w:rPr>
-        <w:t xml:space="preserve">  (</w:t>
-      </w:r>
-      <w:proofErr w:type="gramEnd"/>
-      <w:r>
-        <w:rPr>
-          <w:sz w:val="24"/>
-        </w:rPr>
-        <w:t xml:space="preserve">(20- </w:t>
-      </w:r>
-      <w:proofErr w:type="gramStart"/>
-      <w:r>
-        <w:rPr>
-          <w:sz w:val="24"/>
-        </w:rPr>
-        <w:t>18.2)</w:t>
+        <w:t xml:space="preserve">  ((20- 18.2)</w:t>
       </w:r>
       <w:r>
         <w:rPr>
           <w:position w:val="2"/>
         </w:rPr>
-        <w:t>×</w:t>
-      </w:r>
-      <w:proofErr w:type="gramEnd"/>
-      <w:r>
-        <w:rPr>
-          <w:position w:val="2"/>
-        </w:rPr>
-        <w:t>100</w:t>
-      </w:r>
-      <w:r>
-        <w:rPr>
-          <w:sz w:val="24"/>
-        </w:rPr>
-        <w:t xml:space="preserve">) </w:t>
-      </w:r>
-      <w:proofErr w:type="gramStart"/>
-      <w:r>
-        <w:rPr>
-          <w:sz w:val="24"/>
-        </w:rPr>
-        <w:t>/  18.2</w:t>
-      </w:r>
-      <w:proofErr w:type="gramEnd"/>
-      <w:r>
-        <w:rPr>
-          <w:sz w:val="24"/>
-        </w:rPr>
-        <w:t xml:space="preserve"> </w:t>
+        <w:t>×100</w:t>
+      </w:r>
+      <w:r>
+        <w:rPr>
+          <w:sz w:val="24"/>
+        </w:rPr>
+        <w:t xml:space="preserve">) /  18.2 </w:t>
       </w:r>
     </w:p>
     <w:p>
@@ -19464,7 +19212,7 @@
           </mc:Choice>
           <mc:Fallback>
             <w:pict>
-              <v:shape w14:anchorId="4B001E31" id="Graphic 116" o:spid="_x0000_s1026" style="position:absolute;margin-left:186pt;margin-top:14.95pt;width:24.85pt;height:.1pt;z-index:-15721984;visibility:visible;mso-wrap-style:square;mso-wrap-distance-left:0;mso-wrap-distance-top:0;mso-wrap-distance-right:0;mso-wrap-distance-bottom:0;mso-position-horizontal:absolute;mso-position-horizontal-relative:page;mso-position-vertical:absolute;mso-position-vertical-relative:text;v-text-anchor:top" coordsize="315595,1270" o:gfxdata="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" path="m,l315467,e" filled="f" strokeweight=".72pt">
+              <v:shape w14:anchorId="11A855ED" id="Graphic 116" o:spid="_x0000_s1026" style="position:absolute;margin-left:186pt;margin-top:14.95pt;width:24.85pt;height:.1pt;z-index:-15721984;visibility:visible;mso-wrap-style:square;mso-wrap-distance-left:0;mso-wrap-distance-top:0;mso-wrap-distance-right:0;mso-wrap-distance-bottom:0;mso-position-horizontal:absolute;mso-position-horizontal-relative:page;mso-position-vertical:absolute;mso-position-vertical-relative:text;v-text-anchor:top" coordsize="315595,1270" o:gfxdata="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" path="m,l315467,e" filled="f" strokeweight=".72pt">
                 <v:path arrowok="t"/>
                 <w10:wrap type="topAndBottom" anchorx="page"/>
               </v:shape>
@@ -19505,7 +19253,6 @@
           <w:position w:val="2"/>
         </w:rPr>
       </w:pPr>
-      <w:proofErr w:type="gramStart"/>
       <w:r>
         <w:rPr>
           <w:sz w:val="24"/>
@@ -19517,27 +19264,13 @@
           <w:spacing w:val="-2"/>
           <w:sz w:val="24"/>
         </w:rPr>
-        <w:t xml:space="preserve"> 3</w:t>
-      </w:r>
-      <w:proofErr w:type="gramEnd"/>
-      <w:r>
-        <w:rPr>
-          <w:spacing w:val="-2"/>
-          <w:sz w:val="24"/>
-        </w:rPr>
-        <w:t xml:space="preserve"> </w:t>
+        <w:t xml:space="preserve"> 3 </w:t>
       </w:r>
       <w:r>
         <w:rPr>
           <w:position w:val="2"/>
         </w:rPr>
-        <w:t>×</w:t>
-      </w:r>
-      <w:r>
-        <w:rPr>
-          <w:position w:val="2"/>
-        </w:rPr>
-        <w:t xml:space="preserve"> 100 / 8</w:t>
+        <w:t>× 100 / 8</w:t>
       </w:r>
     </w:p>
     <w:p>
@@ -22348,7 +22081,6 @@
         </w:rPr>
         <w:t xml:space="preserve"> </w:t>
       </w:r>
-      <w:proofErr w:type="gramStart"/>
       <w:r>
         <w:rPr>
           <w:sz w:val="24"/>
@@ -22368,7 +22100,6 @@
         </w:rPr>
         <w:t>phase</w:t>
       </w:r>
-      <w:proofErr w:type="gramEnd"/>
       <w:r>
         <w:rPr>
           <w:spacing w:val="-2"/>
@@ -22535,21 +22266,7 @@
         <w:rPr>
           <w:u w:val="single"/>
         </w:rPr>
-        <w:t xml:space="preserve">transformer used in the </w:t>
-      </w:r>
-      <w:proofErr w:type="gramStart"/>
-      <w:r>
-        <w:rPr>
-          <w:u w:val="single"/>
-        </w:rPr>
-        <w:t>single phase</w:t>
-      </w:r>
-      <w:proofErr w:type="gramEnd"/>
-      <w:r>
-        <w:rPr>
-          <w:u w:val="single"/>
-        </w:rPr>
-        <w:t xml:space="preserve"> transformer laboratory and that of the transformer wound</w:t>
+        <w:t>transformer used in the single phase transformer laboratory and that of the transformer wound</w:t>
       </w:r>
       <w:r>
         <w:rPr>
@@ -22664,10 +22381,7 @@
               <w:t xml:space="preserve"> </w:t>
             </w:r>
             <w:r>
-              <w:t>Regulation</w:t>
-            </w:r>
-            <w:r>
-              <w:t xml:space="preserve"> for transformer wounded in lab</w:t>
+              <w:t>Regulation for transformer wounded in lab</w:t>
             </w:r>
             <w:r>
               <w:rPr>
@@ -22698,10 +22412,7 @@
               <w:t>Voltage regulation</w:t>
             </w:r>
             <w:r>
-              <w:t xml:space="preserve"> for transformer used single phase lab</w:t>
-            </w:r>
-            <w:r>
-              <w:t xml:space="preserve"> </w:t>
+              <w:t xml:space="preserve"> for transformer used single phase lab </w:t>
             </w:r>
             <w:r>
               <w:t>(%)</w:t>
@@ -23210,23 +22921,7 @@
           <w:sz w:val="22"/>
           <w:szCs w:val="22"/>
         </w:rPr>
-        <w:t xml:space="preserve">expected mainly because </w:t>
-      </w:r>
-      <w:proofErr w:type="gramStart"/>
-      <w:r>
-        <w:rPr>
-          <w:sz w:val="22"/>
-          <w:szCs w:val="22"/>
-        </w:rPr>
-        <w:t>of  construction</w:t>
-      </w:r>
-      <w:proofErr w:type="gramEnd"/>
-      <w:r>
-        <w:rPr>
-          <w:sz w:val="22"/>
-          <w:szCs w:val="22"/>
-        </w:rPr>
-        <w:t xml:space="preserve">  quality of the transformer.</w:t>
+        <w:t>expected mainly because of  construction  quality of the transformer.</w:t>
       </w:r>
     </w:p>
     <w:p>
@@ -23420,21 +23115,7 @@
         <w:rPr>
           <w:sz w:val="24"/>
         </w:rPr>
-        <w:t xml:space="preserve">used in the </w:t>
-      </w:r>
-      <w:proofErr w:type="gramStart"/>
-      <w:r>
-        <w:rPr>
-          <w:sz w:val="24"/>
-        </w:rPr>
-        <w:t>single phase</w:t>
-      </w:r>
-      <w:proofErr w:type="gramEnd"/>
-      <w:r>
-        <w:rPr>
-          <w:sz w:val="24"/>
-        </w:rPr>
-        <w:t xml:space="preserve"> transformer laboratory and that of the transformer wound by you. Clearly state the possible reasons for any deviation.</w:t>
+        <w:t>used in the single phase transformer laboratory and that of the transformer wound by you. Clearly state the possible reasons for any deviation.</w:t>
       </w:r>
     </w:p>
     <w:p>
@@ -23502,21 +23183,7 @@
         <w:rPr>
           <w:u w:val="single"/>
         </w:rPr>
-        <w:t xml:space="preserve">transformer used in the </w:t>
-      </w:r>
-      <w:proofErr w:type="gramStart"/>
-      <w:r>
-        <w:rPr>
-          <w:u w:val="single"/>
-        </w:rPr>
-        <w:t>single phase</w:t>
-      </w:r>
-      <w:proofErr w:type="gramEnd"/>
-      <w:r>
-        <w:rPr>
-          <w:u w:val="single"/>
-        </w:rPr>
-        <w:t xml:space="preserve"> transformer laboratory and that of the transformer wound</w:t>
+        <w:t>transformer used in the single phase transformer laboratory and that of the transformer wound</w:t>
       </w:r>
     </w:p>
     <w:p>
@@ -23616,10 +23283,7 @@
               <w:ind w:left="9"/>
             </w:pPr>
             <w:r>
-              <w:t>Efficiency</w:t>
-            </w:r>
-            <w:r>
-              <w:t xml:space="preserve"> for transformer wounded in lab</w:t>
+              <w:t>Efficiency for transformer wounded in lab</w:t>
             </w:r>
             <w:r>
               <w:rPr>
@@ -23650,10 +23314,7 @@
               <w:t>Efficiency</w:t>
             </w:r>
             <w:r>
-              <w:t xml:space="preserve"> </w:t>
-            </w:r>
-            <w:r>
-              <w:t xml:space="preserve">for transformer used single phase lab </w:t>
+              <w:t xml:space="preserve"> for transformer used single phase lab </w:t>
             </w:r>
             <w:r>
               <w:t>(%)</w:t>
@@ -24374,6 +24035,186 @@
           <w:sz w:val="22"/>
         </w:rPr>
       </w:pPr>
+      <w:r>
+        <w:rPr>
+          <w:sz w:val="22"/>
+        </w:rPr>
+        <w:t>[1]</w:t>
+      </w:r>
+      <w:r>
+        <w:rPr>
+          <w:sz w:val="22"/>
+        </w:rPr>
+        <w:t xml:space="preserve"> </w:t>
+      </w:r>
+      <w:r>
+        <w:rPr>
+          <w:sz w:val="22"/>
+        </w:rPr>
+        <w:t>Oshadha345, “Electrical-Power/University Work/Transformer Design Lab/</w:t>
+      </w:r>
+      <w:proofErr w:type="spellStart"/>
+      <w:r>
+        <w:rPr>
+          <w:sz w:val="22"/>
+        </w:rPr>
+        <w:t>Trnaformer_Design_Lab_report.ipynb</w:t>
+      </w:r>
+      <w:proofErr w:type="spellEnd"/>
+      <w:r>
+        <w:rPr>
+          <w:sz w:val="22"/>
+        </w:rPr>
+        <w:t xml:space="preserve"> at main · Oshadha345/Electrical-Power,” GitHub, 2025. </w:t>
+      </w:r>
+      <w:hyperlink r:id="rId111" w:history="1">
+        <w:r>
+          <w:rPr>
+            <w:rStyle w:val="Hyperlink"/>
+            <w:sz w:val="22"/>
+          </w:rPr>
+          <w:t>https://github.com/Oshadha345/Electrical</w:t>
+        </w:r>
+        <w:r>
+          <w:rPr>
+            <w:rStyle w:val="Hyperlink"/>
+            <w:sz w:val="22"/>
+          </w:rPr>
+          <w:t>-</w:t>
+        </w:r>
+        <w:r>
+          <w:rPr>
+            <w:rStyle w:val="Hyperlink"/>
+            <w:sz w:val="22"/>
+          </w:rPr>
+          <w:t>Power/blob/main/University%20Work/Transformer%20Design%20Lab/Trnaformer_Design_Lab_report.ipynb</w:t>
+        </w:r>
+      </w:hyperlink>
+    </w:p>
+    <w:p>
+      <w:pPr>
+        <w:pStyle w:val="BodyText"/>
+        <w:rPr>
+          <w:sz w:val="22"/>
+        </w:rPr>
+      </w:pPr>
+      <w:r>
+        <w:rPr>
+          <w:sz w:val="22"/>
+        </w:rPr>
+        <w:t xml:space="preserve"> (accessed Jul. 2</w:t>
+      </w:r>
+      <w:r>
+        <w:rPr>
+          <w:sz w:val="22"/>
+        </w:rPr>
+        <w:t>4</w:t>
+      </w:r>
+      <w:r>
+        <w:rPr>
+          <w:sz w:val="22"/>
+        </w:rPr>
+        <w:t>, 2025).</w:t>
+      </w:r>
+    </w:p>
+    <w:p>
+      <w:pPr>
+        <w:pStyle w:val="BodyText"/>
+        <w:rPr>
+          <w:sz w:val="22"/>
+        </w:rPr>
+      </w:pPr>
+    </w:p>
+    <w:p>
+      <w:pPr>
+        <w:pStyle w:val="BodyText"/>
+      </w:pPr>
+      <w:r>
+        <w:rPr>
+          <w:sz w:val="22"/>
+        </w:rPr>
+        <w:t xml:space="preserve">[2] </w:t>
+      </w:r>
+      <w:r>
+        <w:t>Electronics Tutorials, “Transformer Construction of the Core and Transformer Design,” </w:t>
+      </w:r>
+      <w:r>
+        <w:rPr>
+          <w:i/>
+          <w:iCs/>
+        </w:rPr>
+        <w:t>Basic Electronics Tutorials</w:t>
+      </w:r>
+      <w:r>
+        <w:t xml:space="preserve">, Jul. 31, 2018. </w:t>
+      </w:r>
+      <w:hyperlink r:id="rId112" w:history="1">
+        <w:r>
+          <w:rPr>
+            <w:rStyle w:val="Hyperlink"/>
+          </w:rPr>
+          <w:t>https://www.electronics-tutorials.ws/transformer/transformer-construction.html</w:t>
+        </w:r>
+      </w:hyperlink>
+    </w:p>
+    <w:p>
+      <w:pPr>
+        <w:pStyle w:val="BodyText"/>
+      </w:pPr>
+      <w:r>
+        <w:rPr>
+          <w:sz w:val="22"/>
+        </w:rPr>
+        <w:t>(accessed Jul. 2</w:t>
+      </w:r>
+      <w:r>
+        <w:rPr>
+          <w:sz w:val="22"/>
+        </w:rPr>
+        <w:t>4</w:t>
+      </w:r>
+      <w:r>
+        <w:rPr>
+          <w:sz w:val="22"/>
+        </w:rPr>
+        <w:t>, 2025</w:t>
+      </w:r>
+      <w:r>
+        <w:rPr>
+          <w:sz w:val="22"/>
+        </w:rPr>
+        <w:t>)</w:t>
+      </w:r>
+    </w:p>
+    <w:p>
+      <w:pPr>
+        <w:pStyle w:val="BodyText"/>
+      </w:pPr>
+      <w:r>
+        <w:t>‌</w:t>
+      </w:r>
+    </w:p>
+    <w:p>
+      <w:pPr>
+        <w:pStyle w:val="BodyText"/>
+        <w:rPr>
+          <w:sz w:val="22"/>
+        </w:rPr>
+      </w:pPr>
+    </w:p>
+    <w:p>
+      <w:pPr>
+        <w:pStyle w:val="BodyText"/>
+        <w:rPr>
+          <w:sz w:val="22"/>
+        </w:rPr>
+      </w:pPr>
+      <w:r>
+        <w:rPr>
+          <w:sz w:val="22"/>
+        </w:rPr>
+        <w:t>‌</w:t>
+      </w:r>
     </w:p>
     <w:p>
       <w:pPr>
@@ -24675,7 +24516,6 @@
       <w:lvlJc w:val="left"/>
       <w:pPr>
         <w:ind w:left="885" w:hanging="360"/>
-        <w:jc w:val="left"/>
       </w:pPr>
       <w:rPr>
         <w:rFonts w:ascii="Times New Roman" w:eastAsia="Times New Roman" w:hAnsi="Times New Roman" w:cs="Times New Roman" w:hint="default"/>
@@ -24786,7 +24626,6 @@
       <w:lvlJc w:val="left"/>
       <w:pPr>
         <w:ind w:left="705" w:hanging="360"/>
-        <w:jc w:val="left"/>
       </w:pPr>
       <w:rPr>
         <w:rFonts w:ascii="Times New Roman" w:eastAsia="Times New Roman" w:hAnsi="Times New Roman" w:cs="Times New Roman" w:hint="default"/>
@@ -25135,7 +24974,6 @@
       <w:lvlJc w:val="left"/>
       <w:pPr>
         <w:ind w:left="487" w:hanging="322"/>
-        <w:jc w:val="left"/>
       </w:pPr>
       <w:rPr>
         <w:rFonts w:hint="default"/>
@@ -25151,7 +24989,6 @@
       <w:lvlJc w:val="left"/>
       <w:pPr>
         <w:ind w:left="885" w:hanging="360"/>
-        <w:jc w:val="left"/>
       </w:pPr>
       <w:rPr>
         <w:rFonts w:hint="default"/>
@@ -25256,7 +25093,6 @@
       <w:lvlJc w:val="left"/>
       <w:pPr>
         <w:ind w:left="525" w:hanging="360"/>
-        <w:jc w:val="left"/>
       </w:pPr>
       <w:rPr>
         <w:rFonts w:ascii="Times New Roman" w:eastAsia="Times New Roman" w:hAnsi="Times New Roman" w:cs="Times New Roman" w:hint="default"/>
@@ -25948,6 +25784,41 @@
       <w:szCs w:val="24"/>
     </w:rPr>
   </w:style>
+  <w:style w:type="character" w:styleId="Hyperlink">
+    <w:name w:val="Hyperlink"/>
+    <w:basedOn w:val="DefaultParagraphFont"/>
+    <w:uiPriority w:val="99"/>
+    <w:unhideWhenUsed/>
+    <w:rsid w:val="006A16F1"/>
+    <w:rPr>
+      <w:color w:val="0000FF" w:themeColor="hyperlink"/>
+      <w:u w:val="single"/>
+    </w:rPr>
+  </w:style>
+  <w:style w:type="character" w:styleId="UnresolvedMention">
+    <w:name w:val="Unresolved Mention"/>
+    <w:basedOn w:val="DefaultParagraphFont"/>
+    <w:uiPriority w:val="99"/>
+    <w:semiHidden/>
+    <w:unhideWhenUsed/>
+    <w:rsid w:val="006A16F1"/>
+    <w:rPr>
+      <w:color w:val="605E5C"/>
+      <w:shd w:val="clear" w:color="auto" w:fill="E1DFDD"/>
+    </w:rPr>
+  </w:style>
+  <w:style w:type="character" w:styleId="FollowedHyperlink">
+    <w:name w:val="FollowedHyperlink"/>
+    <w:basedOn w:val="DefaultParagraphFont"/>
+    <w:uiPriority w:val="99"/>
+    <w:semiHidden/>
+    <w:unhideWhenUsed/>
+    <w:rsid w:val="001357D3"/>
+    <w:rPr>
+      <w:color w:val="800080" w:themeColor="followedHyperlink"/>
+      <w:u w:val="single"/>
+    </w:rPr>
+  </w:style>
 </w:styles>
 </file>
 

</xml_diff>